<commit_message>
data and partial pos-neg
</commit_message>
<xml_diff>
--- a/Interview-Questions/Student-Interview/Korean/인터뷰용_combined_yung_jihwan_v14.docx
+++ b/Interview-Questions/Student-Interview/Korean/인터뷰용_combined_yung_jihwan_v14.docx
@@ -1,6 +1,6 @@
 
 <file path=word/document.xml><?xml version="1.0" encoding="utf-8"?>
-<w:document xmlns:wpc="http://schemas.microsoft.com/office/word/2010/wordprocessingCanvas" xmlns:cx="http://schemas.microsoft.com/office/drawing/2014/chartex" xmlns:cx1="http://schemas.microsoft.com/office/drawing/2015/9/8/chartex" xmlns:cx2="http://schemas.microsoft.com/office/drawing/2015/10/21/chartex" xmlns:cx3="http://schemas.microsoft.com/office/drawing/2016/5/9/chartex" xmlns:cx4="http://schemas.microsoft.com/office/drawing/2016/5/10/chartex" xmlns:cx5="http://schemas.microsoft.com/office/drawing/2016/5/11/chartex" xmlns:cx6="http://schemas.microsoft.com/office/drawing/2016/5/12/chartex" xmlns:cx7="http://schemas.microsoft.com/office/drawing/2016/5/13/chartex" xmlns:cx8="http://schemas.microsoft.com/office/drawing/2016/5/14/chartex" xmlns:mc="http://schemas.openxmlformats.org/markup-compatibility/2006" xmlns:aink="http://schemas.microsoft.com/office/drawing/2016/ink" xmlns:am3d="http://schemas.microsoft.com/office/drawing/2017/model3d" xmlns:o="urn:schemas-microsoft-com:office:office" xmlns:r="http://schemas.openxmlformats.org/officeDocument/2006/relationships" xmlns:m="http://schemas.openxmlformats.org/officeDocument/2006/math" xmlns:v="urn:schemas-microsoft-com:vml" xmlns:wp14="http://schemas.microsoft.com/office/word/2010/wordprocessingDrawing" xmlns:wp="http://schemas.openxmlformats.org/drawingml/2006/wordprocessingDrawing" xmlns:w10="urn:schemas-microsoft-com:office:word" xmlns:w="http://schemas.openxmlformats.org/wordprocessingml/2006/main" xmlns:w14="http://schemas.microsoft.com/office/word/2010/wordml" xmlns:w15="http://schemas.microsoft.com/office/word/2012/wordml" xmlns:w16cid="http://schemas.microsoft.com/office/word/2016/wordml/cid" xmlns:w16se="http://schemas.microsoft.com/office/word/2015/wordml/symex" xmlns:wpg="http://schemas.microsoft.com/office/word/2010/wordprocessingGroup" xmlns:wpi="http://schemas.microsoft.com/office/word/2010/wordprocessingInk" xmlns:wne="http://schemas.microsoft.com/office/word/2006/wordml" xmlns:wps="http://schemas.microsoft.com/office/word/2010/wordprocessingShape" mc:Ignorable="w14 w15 w16se w16cid wp14">
+<w:document xmlns:wpc="http://schemas.microsoft.com/office/word/2010/wordprocessingCanvas" xmlns:cx="http://schemas.microsoft.com/office/drawing/2014/chartex" xmlns:mc="http://schemas.openxmlformats.org/markup-compatibility/2006" xmlns:o="urn:schemas-microsoft-com:office:office" xmlns:r="http://schemas.openxmlformats.org/officeDocument/2006/relationships" xmlns:m="http://schemas.openxmlformats.org/officeDocument/2006/math" xmlns:v="urn:schemas-microsoft-com:vml" xmlns:wp14="http://schemas.microsoft.com/office/word/2010/wordprocessingDrawing" xmlns:wp="http://schemas.openxmlformats.org/drawingml/2006/wordprocessingDrawing" xmlns:w10="urn:schemas-microsoft-com:office:word" xmlns:w="http://schemas.openxmlformats.org/wordprocessingml/2006/main" xmlns:w14="http://schemas.microsoft.com/office/word/2010/wordml" xmlns:w15="http://schemas.microsoft.com/office/word/2012/wordml" xmlns:w16se="http://schemas.microsoft.com/office/word/2015/wordml/symex" xmlns:wpg="http://schemas.microsoft.com/office/word/2010/wordprocessingGroup" xmlns:wpi="http://schemas.microsoft.com/office/word/2010/wordprocessingInk" xmlns:wne="http://schemas.microsoft.com/office/word/2006/wordml" xmlns:wps="http://schemas.microsoft.com/office/word/2010/wordprocessingShape" mc:Ignorable="w14 w15 w16se wp14">
   <w:body>
     <w:p>
       <w:pPr>
@@ -172,7 +172,7 @@
     </w:p>
     <w:p>
       <w:pPr>
-        <w:pStyle w:val="a3"/>
+        <w:pStyle w:val="ListParagraph"/>
         <w:numPr>
           <w:ilvl w:val="0"/>
           <w:numId w:val="2"/>
@@ -307,7 +307,7 @@
     </w:p>
     <w:p>
       <w:pPr>
-        <w:pStyle w:val="a3"/>
+        <w:pStyle w:val="ListParagraph"/>
         <w:numPr>
           <w:ilvl w:val="0"/>
           <w:numId w:val="2"/>
@@ -480,7 +480,7 @@
     </w:p>
     <w:p>
       <w:pPr>
-        <w:pStyle w:val="a3"/>
+        <w:pStyle w:val="ListParagraph"/>
         <w:numPr>
           <w:ilvl w:val="0"/>
           <w:numId w:val="2"/>
@@ -686,7 +686,7 @@
     </w:p>
     <w:p>
       <w:pPr>
-        <w:pStyle w:val="a3"/>
+        <w:pStyle w:val="ListParagraph"/>
         <w:numPr>
           <w:ilvl w:val="0"/>
           <w:numId w:val="2"/>
@@ -796,7 +796,7 @@
     </w:p>
     <w:p>
       <w:pPr>
-        <w:pStyle w:val="a3"/>
+        <w:pStyle w:val="ListParagraph"/>
         <w:numPr>
           <w:ilvl w:val="0"/>
           <w:numId w:val="2"/>
@@ -1063,7 +1063,7 @@
     </w:p>
     <w:p>
       <w:pPr>
-        <w:pStyle w:val="a3"/>
+        <w:pStyle w:val="ListParagraph"/>
         <w:numPr>
           <w:ilvl w:val="0"/>
           <w:numId w:val="2"/>
@@ -1193,7 +1193,7 @@
     </w:p>
     <w:p>
       <w:pPr>
-        <w:pStyle w:val="a3"/>
+        <w:pStyle w:val="ListParagraph"/>
         <w:numPr>
           <w:ilvl w:val="0"/>
           <w:numId w:val="2"/>
@@ -1458,7 +1458,7 @@
     </w:p>
     <w:p>
       <w:pPr>
-        <w:pStyle w:val="a3"/>
+        <w:pStyle w:val="ListParagraph"/>
         <w:numPr>
           <w:ilvl w:val="0"/>
           <w:numId w:val="2"/>
@@ -1718,7 +1718,7 @@
     </w:p>
     <w:p>
       <w:pPr>
-        <w:pStyle w:val="a3"/>
+        <w:pStyle w:val="ListParagraph"/>
         <w:numPr>
           <w:ilvl w:val="0"/>
           <w:numId w:val="2"/>
@@ -2010,7 +2010,7 @@
     </w:p>
     <w:p>
       <w:pPr>
-        <w:pStyle w:val="a3"/>
+        <w:pStyle w:val="ListParagraph"/>
         <w:numPr>
           <w:ilvl w:val="0"/>
           <w:numId w:val="2"/>
@@ -2120,7 +2120,7 @@
     </w:p>
     <w:p>
       <w:pPr>
-        <w:pStyle w:val="a3"/>
+        <w:pStyle w:val="ListParagraph"/>
         <w:numPr>
           <w:ilvl w:val="0"/>
           <w:numId w:val="2"/>
@@ -2430,7 +2430,7 @@
     </w:p>
     <w:p>
       <w:pPr>
-        <w:pStyle w:val="a3"/>
+        <w:pStyle w:val="ListParagraph"/>
         <w:numPr>
           <w:ilvl w:val="0"/>
           <w:numId w:val="2"/>
@@ -2605,7 +2605,7 @@
     </w:p>
     <w:p>
       <w:pPr>
-        <w:pStyle w:val="a3"/>
+        <w:pStyle w:val="ListParagraph"/>
         <w:numPr>
           <w:ilvl w:val="0"/>
           <w:numId w:val="2"/>
@@ -2763,7 +2763,7 @@
     </w:p>
     <w:p>
       <w:pPr>
-        <w:pStyle w:val="a3"/>
+        <w:pStyle w:val="ListParagraph"/>
         <w:widowControl w:val="0"/>
         <w:numPr>
           <w:ilvl w:val="0"/>
@@ -3251,7 +3251,7 @@
     </w:p>
     <w:p>
       <w:pPr>
-        <w:pStyle w:val="a3"/>
+        <w:pStyle w:val="ListParagraph"/>
         <w:widowControl w:val="0"/>
         <w:numPr>
           <w:ilvl w:val="0"/>
@@ -3599,7 +3599,7 @@
     </w:p>
     <w:p>
       <w:pPr>
-        <w:pStyle w:val="a3"/>
+        <w:pStyle w:val="ListParagraph"/>
         <w:widowControl w:val="0"/>
         <w:numPr>
           <w:ilvl w:val="0"/>
@@ -4172,7 +4172,7 @@
     </w:p>
     <w:p>
       <w:pPr>
-        <w:pStyle w:val="a3"/>
+        <w:pStyle w:val="ListParagraph"/>
         <w:numPr>
           <w:ilvl w:val="0"/>
           <w:numId w:val="2"/>
@@ -4361,7 +4361,7 @@
     </w:p>
     <w:p>
       <w:pPr>
-        <w:pStyle w:val="a3"/>
+        <w:pStyle w:val="ListParagraph"/>
         <w:widowControl w:val="0"/>
         <w:numPr>
           <w:ilvl w:val="0"/>
@@ -4589,7 +4589,7 @@
     </w:p>
     <w:p>
       <w:pPr>
-        <w:pStyle w:val="a3"/>
+        <w:pStyle w:val="ListParagraph"/>
         <w:numPr>
           <w:ilvl w:val="0"/>
           <w:numId w:val="2"/>
@@ -4848,7 +4848,7 @@
     </w:p>
     <w:p>
       <w:pPr>
-        <w:pStyle w:val="a3"/>
+        <w:pStyle w:val="ListParagraph"/>
         <w:numPr>
           <w:ilvl w:val="0"/>
           <w:numId w:val="2"/>
@@ -5280,7 +5280,7 @@
     </w:p>
     <w:p>
       <w:pPr>
-        <w:pStyle w:val="a3"/>
+        <w:pStyle w:val="ListParagraph"/>
         <w:numPr>
           <w:ilvl w:val="0"/>
           <w:numId w:val="2"/>
@@ -5707,7 +5707,7 @@
     </w:p>
     <w:p>
       <w:pPr>
-        <w:pStyle w:val="a3"/>
+        <w:pStyle w:val="ListParagraph"/>
         <w:widowControl w:val="0"/>
         <w:numPr>
           <w:ilvl w:val="0"/>
@@ -5964,7 +5964,7 @@
     </w:p>
     <w:p>
       <w:pPr>
-        <w:pStyle w:val="a3"/>
+        <w:pStyle w:val="ListParagraph"/>
         <w:numPr>
           <w:ilvl w:val="0"/>
           <w:numId w:val="2"/>
@@ -6167,7 +6167,7 @@
     </w:p>
     <w:p>
       <w:pPr>
-        <w:pStyle w:val="a3"/>
+        <w:pStyle w:val="ListParagraph"/>
         <w:widowControl w:val="0"/>
         <w:numPr>
           <w:ilvl w:val="0"/>
@@ -6427,7 +6427,7 @@
     </w:p>
     <w:p>
       <w:pPr>
-        <w:pStyle w:val="a3"/>
+        <w:pStyle w:val="ListParagraph"/>
         <w:numPr>
           <w:ilvl w:val="0"/>
           <w:numId w:val="2"/>
@@ -6963,7 +6963,7 @@
     </w:p>
     <w:p>
       <w:pPr>
-        <w:pStyle w:val="a3"/>
+        <w:pStyle w:val="ListParagraph"/>
         <w:widowControl w:val="0"/>
         <w:numPr>
           <w:ilvl w:val="0"/>
@@ -7181,7 +7181,7 @@
     </w:p>
     <w:p>
       <w:pPr>
-        <w:pStyle w:val="a3"/>
+        <w:pStyle w:val="ListParagraph"/>
         <w:widowControl w:val="0"/>
         <w:numPr>
           <w:ilvl w:val="0"/>
@@ -7437,7 +7437,7 @@
     </w:p>
     <w:p>
       <w:pPr>
-        <w:pStyle w:val="a3"/>
+        <w:pStyle w:val="ListParagraph"/>
         <w:widowControl w:val="0"/>
         <w:numPr>
           <w:ilvl w:val="0"/>
@@ -7491,8 +7491,6 @@
         </w:rPr>
         <w:t xml:space="preserve"> </w:t>
       </w:r>
-      <w:bookmarkStart w:id="0" w:name="_GoBack"/>
-      <w:bookmarkEnd w:id="0"/>
       <w:r>
         <w:rPr>
           <w:rFonts w:hint="eastAsia"/>
@@ -7676,7 +7674,7 @@
     </w:p>
     <w:p>
       <w:pPr>
-        <w:pStyle w:val="a3"/>
+        <w:pStyle w:val="ListParagraph"/>
         <w:widowControl w:val="0"/>
         <w:numPr>
           <w:ilvl w:val="0"/>
@@ -7776,7 +7774,7 @@
     </w:p>
     <w:p>
       <w:pPr>
-        <w:pStyle w:val="a3"/>
+        <w:pStyle w:val="ListParagraph"/>
         <w:widowControl w:val="0"/>
         <w:numPr>
           <w:ilvl w:val="0"/>
@@ -8065,7 +8063,7 @@
     </w:p>
     <w:p>
       <w:pPr>
-        <w:pStyle w:val="a3"/>
+        <w:pStyle w:val="ListParagraph"/>
         <w:widowControl w:val="0"/>
         <w:numPr>
           <w:ilvl w:val="0"/>
@@ -8442,7 +8440,7 @@
     </w:p>
     <w:p>
       <w:pPr>
-        <w:pStyle w:val="a3"/>
+        <w:pStyle w:val="ListParagraph"/>
         <w:widowControl w:val="0"/>
         <w:numPr>
           <w:ilvl w:val="0"/>
@@ -8796,7 +8794,7 @@
     </w:p>
     <w:p>
       <w:pPr>
-        <w:pStyle w:val="a3"/>
+        <w:pStyle w:val="ListParagraph"/>
         <w:widowControl w:val="0"/>
         <w:numPr>
           <w:ilvl w:val="0"/>
@@ -9047,7 +9045,7 @@
     </w:p>
     <w:p>
       <w:pPr>
-        <w:pStyle w:val="a3"/>
+        <w:pStyle w:val="ListParagraph"/>
         <w:widowControl w:val="0"/>
         <w:numPr>
           <w:ilvl w:val="0"/>
@@ -9186,7 +9184,7 @@
     </w:p>
     <w:p>
       <w:pPr>
-        <w:pStyle w:val="a3"/>
+        <w:pStyle w:val="ListParagraph"/>
         <w:widowControl w:val="0"/>
         <w:numPr>
           <w:ilvl w:val="0"/>
@@ -9815,7 +9813,7 @@
     </w:p>
     <w:p>
       <w:pPr>
-        <w:pStyle w:val="a3"/>
+        <w:pStyle w:val="ListParagraph"/>
         <w:widowControl w:val="0"/>
         <w:numPr>
           <w:ilvl w:val="0"/>
@@ -10059,7 +10057,7 @@
     </w:p>
     <w:p>
       <w:pPr>
-        <w:pStyle w:val="a3"/>
+        <w:pStyle w:val="ListParagraph"/>
         <w:numPr>
           <w:ilvl w:val="0"/>
           <w:numId w:val="2"/>
@@ -10414,7 +10412,7 @@
     </w:p>
     <w:p>
       <w:pPr>
-        <w:pStyle w:val="a3"/>
+        <w:pStyle w:val="ListParagraph"/>
         <w:numPr>
           <w:ilvl w:val="0"/>
           <w:numId w:val="2"/>
@@ -11041,7 +11039,7 @@
     </w:p>
     <w:p>
       <w:pPr>
-        <w:pStyle w:val="a3"/>
+        <w:pStyle w:val="ListParagraph"/>
         <w:widowControl w:val="0"/>
         <w:numPr>
           <w:ilvl w:val="0"/>
@@ -11227,7 +11225,7 @@
     </w:p>
     <w:p>
       <w:pPr>
-        <w:pStyle w:val="a3"/>
+        <w:pStyle w:val="ListParagraph"/>
         <w:widowControl w:val="0"/>
         <w:numPr>
           <w:ilvl w:val="0"/>
@@ -11626,7 +11624,7 @@
     </w:p>
     <w:p>
       <w:pPr>
-        <w:pStyle w:val="a3"/>
+        <w:pStyle w:val="ListParagraph"/>
         <w:widowControl w:val="0"/>
         <w:numPr>
           <w:ilvl w:val="0"/>
@@ -11824,22 +11822,8 @@
         </w:rPr>
         <w:t xml:space="preserve"> </w:t>
       </w:r>
-    </w:p>
-    <w:p>
-      <w:pPr>
-        <w:pStyle w:val="a3"/>
-        <w:widowControl w:val="0"/>
-        <w:wordWrap w:val="0"/>
-        <w:autoSpaceDE w:val="0"/>
-        <w:autoSpaceDN w:val="0"/>
-        <w:spacing w:after="0" w:line="240" w:lineRule="auto"/>
-        <w:jc w:val="both"/>
-      </w:pPr>
-    </w:p>
-    <w:p>
-      <w:r>
-        <w:t xml:space="preserve"> </w:t>
-      </w:r>
+      <w:bookmarkStart w:id="0" w:name="_GoBack"/>
+      <w:bookmarkEnd w:id="0"/>
     </w:p>
     <w:sectPr>
       <w:pgSz w:w="11906" w:h="16838"/>
@@ -11852,7 +11836,7 @@
 </file>
 
 <file path=word/numbering.xml><?xml version="1.0" encoding="utf-8"?>
-<w:numbering xmlns:wpc="http://schemas.microsoft.com/office/word/2010/wordprocessingCanvas" xmlns:cx="http://schemas.microsoft.com/office/drawing/2014/chartex" xmlns:cx1="http://schemas.microsoft.com/office/drawing/2015/9/8/chartex" xmlns:cx2="http://schemas.microsoft.com/office/drawing/2015/10/21/chartex" xmlns:cx3="http://schemas.microsoft.com/office/drawing/2016/5/9/chartex" xmlns:cx4="http://schemas.microsoft.com/office/drawing/2016/5/10/chartex" xmlns:cx5="http://schemas.microsoft.com/office/drawing/2016/5/11/chartex" xmlns:cx6="http://schemas.microsoft.com/office/drawing/2016/5/12/chartex" xmlns:cx7="http://schemas.microsoft.com/office/drawing/2016/5/13/chartex" xmlns:cx8="http://schemas.microsoft.com/office/drawing/2016/5/14/chartex" xmlns:mc="http://schemas.openxmlformats.org/markup-compatibility/2006" xmlns:aink="http://schemas.microsoft.com/office/drawing/2016/ink" xmlns:am3d="http://schemas.microsoft.com/office/drawing/2017/model3d" xmlns:o="urn:schemas-microsoft-com:office:office" xmlns:r="http://schemas.openxmlformats.org/officeDocument/2006/relationships" xmlns:m="http://schemas.openxmlformats.org/officeDocument/2006/math" xmlns:v="urn:schemas-microsoft-com:vml" xmlns:wp14="http://schemas.microsoft.com/office/word/2010/wordprocessingDrawing" xmlns:wp="http://schemas.openxmlformats.org/drawingml/2006/wordprocessingDrawing" xmlns:w10="urn:schemas-microsoft-com:office:word" xmlns:w="http://schemas.openxmlformats.org/wordprocessingml/2006/main" xmlns:w14="http://schemas.microsoft.com/office/word/2010/wordml" xmlns:w15="http://schemas.microsoft.com/office/word/2012/wordml" xmlns:w16cid="http://schemas.microsoft.com/office/word/2016/wordml/cid" xmlns:w16se="http://schemas.microsoft.com/office/word/2015/wordml/symex" xmlns:wpg="http://schemas.microsoft.com/office/word/2010/wordprocessingGroup" xmlns:wpi="http://schemas.microsoft.com/office/word/2010/wordprocessingInk" xmlns:wne="http://schemas.microsoft.com/office/word/2006/wordml" xmlns:wps="http://schemas.microsoft.com/office/word/2010/wordprocessingShape" mc:Ignorable="w14 w15 w16se w16cid wp14">
+<w:numbering xmlns:wpc="http://schemas.microsoft.com/office/word/2010/wordprocessingCanvas" xmlns:cx="http://schemas.microsoft.com/office/drawing/2014/chartex" xmlns:mc="http://schemas.openxmlformats.org/markup-compatibility/2006" xmlns:o="urn:schemas-microsoft-com:office:office" xmlns:r="http://schemas.openxmlformats.org/officeDocument/2006/relationships" xmlns:m="http://schemas.openxmlformats.org/officeDocument/2006/math" xmlns:v="urn:schemas-microsoft-com:vml" xmlns:wp14="http://schemas.microsoft.com/office/word/2010/wordprocessingDrawing" xmlns:wp="http://schemas.openxmlformats.org/drawingml/2006/wordprocessingDrawing" xmlns:w10="urn:schemas-microsoft-com:office:word" xmlns:w="http://schemas.openxmlformats.org/wordprocessingml/2006/main" xmlns:w14="http://schemas.microsoft.com/office/word/2010/wordml" xmlns:w15="http://schemas.microsoft.com/office/word/2012/wordml" xmlns:w16se="http://schemas.microsoft.com/office/word/2015/wordml/symex" xmlns:wpg="http://schemas.microsoft.com/office/word/2010/wordprocessingGroup" xmlns:wpi="http://schemas.microsoft.com/office/word/2010/wordprocessingInk" xmlns:wne="http://schemas.microsoft.com/office/word/2006/wordml" xmlns:wps="http://schemas.microsoft.com/office/word/2010/wordprocessingShape" mc:Ignorable="w14 w15 w16se wp14">
   <w:abstractNum w:abstractNumId="0" w15:restartNumberingAfterBreak="0">
     <w:nsid w:val="09D2797D"/>
     <w:multiLevelType w:val="hybridMultilevel"/>
@@ -12421,7 +12405,7 @@
 </file>
 
 <file path=word/styles.xml><?xml version="1.0" encoding="utf-8"?>
-<w:styles xmlns:mc="http://schemas.openxmlformats.org/markup-compatibility/2006" xmlns:r="http://schemas.openxmlformats.org/officeDocument/2006/relationships" xmlns:w="http://schemas.openxmlformats.org/wordprocessingml/2006/main" xmlns:w14="http://schemas.microsoft.com/office/word/2010/wordml" xmlns:w15="http://schemas.microsoft.com/office/word/2012/wordml" xmlns:w16cid="http://schemas.microsoft.com/office/word/2016/wordml/cid" xmlns:w16se="http://schemas.microsoft.com/office/word/2015/wordml/symex" mc:Ignorable="w14 w15 w16se w16cid">
+<w:styles xmlns:mc="http://schemas.openxmlformats.org/markup-compatibility/2006" xmlns:r="http://schemas.openxmlformats.org/officeDocument/2006/relationships" xmlns:w="http://schemas.openxmlformats.org/wordprocessingml/2006/main" xmlns:w14="http://schemas.microsoft.com/office/word/2010/wordml" xmlns:w15="http://schemas.microsoft.com/office/word/2012/wordml" xmlns:w16se="http://schemas.microsoft.com/office/word/2015/wordml/symex" mc:Ignorable="w14 w15 w16se">
   <w:docDefaults>
     <w:rPrDefault>
       <w:rPr>
@@ -12437,7 +12421,7 @@
       </w:pPr>
     </w:pPrDefault>
   </w:docDefaults>
-  <w:latentStyles w:defLockedState="0" w:defUIPriority="99" w:defSemiHidden="0" w:defUnhideWhenUsed="0" w:defQFormat="0" w:count="376">
+  <w:latentStyles w:defLockedState="0" w:defUIPriority="99" w:defSemiHidden="0" w:defUnhideWhenUsed="0" w:defQFormat="0" w:count="371">
     <w:lsdException w:name="Normal" w:uiPriority="0" w:qFormat="1"/>
     <w:lsdException w:name="heading 1" w:uiPriority="9" w:qFormat="1"/>
     <w:lsdException w:name="heading 2" w:semiHidden="1" w:uiPriority="9" w:unhideWhenUsed="1" w:qFormat="1"/>
@@ -12809,23 +12793,18 @@
     <w:lsdException w:name="List Table 5 Dark Accent 6" w:uiPriority="50"/>
     <w:lsdException w:name="List Table 6 Colorful Accent 6" w:uiPriority="51"/>
     <w:lsdException w:name="List Table 7 Colorful Accent 6" w:uiPriority="52"/>
-    <w:lsdException w:name="Mention" w:semiHidden="1" w:unhideWhenUsed="1"/>
-    <w:lsdException w:name="Smart Hyperlink" w:semiHidden="1" w:unhideWhenUsed="1"/>
-    <w:lsdException w:name="Hashtag" w:semiHidden="1" w:unhideWhenUsed="1"/>
-    <w:lsdException w:name="Unresolved Mention" w:semiHidden="1" w:unhideWhenUsed="1"/>
-    <w:lsdException w:name="Smart Link" w:semiHidden="1" w:unhideWhenUsed="1"/>
   </w:latentStyles>
-  <w:style w:type="paragraph" w:default="1" w:styleId="a">
+  <w:style w:type="paragraph" w:default="1" w:styleId="Normal">
     <w:name w:val="Normal"/>
     <w:qFormat/>
   </w:style>
-  <w:style w:type="character" w:default="1" w:styleId="a0">
+  <w:style w:type="character" w:default="1" w:styleId="DefaultParagraphFont">
     <w:name w:val="Default Paragraph Font"/>
     <w:uiPriority w:val="1"/>
     <w:semiHidden/>
     <w:unhideWhenUsed/>
   </w:style>
-  <w:style w:type="table" w:default="1" w:styleId="a1">
+  <w:style w:type="table" w:default="1" w:styleId="TableNormal">
     <w:name w:val="Normal Table"/>
     <w:uiPriority w:val="99"/>
     <w:semiHidden/>
@@ -12840,15 +12819,15 @@
       </w:tblCellMar>
     </w:tblPr>
   </w:style>
-  <w:style w:type="numbering" w:default="1" w:styleId="a2">
+  <w:style w:type="numbering" w:default="1" w:styleId="NoList">
     <w:name w:val="No List"/>
     <w:uiPriority w:val="99"/>
     <w:semiHidden/>
     <w:unhideWhenUsed/>
   </w:style>
-  <w:style w:type="paragraph" w:styleId="a3">
+  <w:style w:type="paragraph" w:styleId="ListParagraph">
     <w:name w:val="List Paragraph"/>
-    <w:basedOn w:val="a"/>
+    <w:basedOn w:val="Normal"/>
     <w:uiPriority w:val="34"/>
     <w:qFormat/>
     <w:rsid w:val="00B76D27"/>

</xml_diff>